<commit_message>
Test change from desktop
</commit_message>
<xml_diff>
--- a/ScreenshotsDocumentation/LyndonPearsonRubric.docx
+++ b/ScreenshotsDocumentation/LyndonPearsonRubric.docx
@@ -127,7 +127,25 @@
         <w:ind w:left="619" w:hanging="360"/>
       </w:pPr>
       <w:r>
-        <w:t>3.  Evaluate the space-time complexity of each major segment of the program, and the entire program, using big-O notation.</w:t>
+        <w:t>3.  </w:t>
+      </w:r>
+      <w:r>
+        <w:rPr>
+          <w:highlight w:val="green"/>
+        </w:rPr>
+        <w:t>Evaluate the space-time complexity of each major segment of the program, and the entire program, using big-O notation</w:t>
+      </w:r>
+      <w:r>
+        <w:rPr>
+          <w:highlight w:val="green"/>
+        </w:rPr>
+        <w:t>3333333</w:t>
+      </w:r>
+      <w:r>
+        <w:rPr>
+          <w:highlight w:val="green"/>
+        </w:rPr>
+        <w:t>.</w:t>
       </w:r>
     </w:p>
     <w:p>
@@ -540,21 +558,7 @@
         <w:rPr>
           <w:highlight w:val="yellow"/>
         </w:rPr>
-        <w:t xml:space="preserve">•   delivery status (e.g., delivered, </w:t>
-      </w:r>
-      <w:proofErr w:type="spellStart"/>
-      <w:r>
-        <w:rPr>
-          <w:highlight w:val="yellow"/>
-        </w:rPr>
-        <w:t>en</w:t>
-      </w:r>
-      <w:proofErr w:type="spellEnd"/>
-      <w:r>
-        <w:rPr>
-          <w:highlight w:val="yellow"/>
-        </w:rPr>
-        <w:t xml:space="preserve"> route)</w:t>
+        <w:t>•   delivery status (e.g., delivered, en route)</w:t>
       </w:r>
     </w:p>
     <w:p>
@@ -687,21 +691,7 @@
         <w:rPr>
           <w:highlight w:val="yellow"/>
         </w:rPr>
-        <w:t>•   delivery status (i.e., “at the hub,” “</w:t>
-      </w:r>
-      <w:proofErr w:type="spellStart"/>
-      <w:r>
-        <w:rPr>
-          <w:highlight w:val="yellow"/>
-        </w:rPr>
-        <w:t>en</w:t>
-      </w:r>
-      <w:proofErr w:type="spellEnd"/>
-      <w:r>
-        <w:rPr>
-          <w:highlight w:val="yellow"/>
-        </w:rPr>
-        <w:t xml:space="preserve"> route,” or “delivered”), including the delivery time</w:t>
+        <w:t>•   delivery status (i.e., “at the hub,” “en route,” or “delivered”), including the delivery time</w:t>
       </w:r>
     </w:p>
     <w:p>
@@ -779,21 +769,12 @@
         </w:rPr>
         <w:t xml:space="preserve">, </w:t>
       </w:r>
-      <w:proofErr w:type="spellStart"/>
-      <w:r>
-        <w:rPr>
-          <w:rStyle w:val="Emphasis"/>
-          <w:highlight w:val="yellow"/>
-        </w:rPr>
-        <w:t>en</w:t>
-      </w:r>
-      <w:proofErr w:type="spellEnd"/>
-      <w:r>
-        <w:rPr>
-          <w:rStyle w:val="Emphasis"/>
-          <w:highlight w:val="yellow"/>
-        </w:rPr>
-        <w:t xml:space="preserve"> route</w:t>
+      <w:r>
+        <w:rPr>
+          <w:rStyle w:val="Emphasis"/>
+          <w:highlight w:val="yellow"/>
+        </w:rPr>
+        <w:t>en route</w:t>
       </w:r>
       <w:r>
         <w:rPr>

</xml_diff>